<commit_message>
update chapter 3 er diagram relationship output pdf
</commit_message>
<xml_diff>
--- a/doc/5_Real.docx
+++ b/doc/5_Real.docx
@@ -466,7 +466,7 @@
         </w:tabs>
         <w:jc w:val="thaiDistribute"/>
         <w:rPr>
-          <w:rFonts w:ascii="TH SarabunPSK" w:hAnsi="TH SarabunPSK" w:cs="TH SarabunPSK" w:hint="cs"/>
+          <w:rFonts w:ascii="TH SarabunPSK" w:hAnsi="TH SarabunPSK" w:cs="TH SarabunPSK"/>
           <w:color w:val="000000" w:themeColor="text1"/>
           <w:sz w:val="32"/>
           <w:szCs w:val="32"/>
@@ -832,10 +832,11 @@
         <w:spacing w:after="0" w:line="240" w:lineRule="auto"/>
         <w:jc w:val="thaiDistribute"/>
         <w:rPr>
-          <w:rFonts w:ascii="TH SarabunPSK" w:hAnsi="TH SarabunPSK" w:cs="TH SarabunPSK"/>
-          <w:color w:val="000000" w:themeColor="text1"/>
-          <w:sz w:val="32"/>
-          <w:szCs w:val="32"/>
+          <w:rFonts w:ascii="TH SarabunPSK" w:hAnsi="TH SarabunPSK" w:cs="TH SarabunPSK" w:hint="cs"/>
+          <w:color w:val="000000" w:themeColor="text1"/>
+          <w:sz w:val="32"/>
+          <w:szCs w:val="32"/>
+          <w:cs/>
         </w:rPr>
       </w:pPr>
       <w:r>
@@ -856,7 +857,36 @@
           <w:szCs w:val="32"/>
           <w:cs/>
         </w:rPr>
-        <w:t>5.2.2  ควรมีระบบการยืนยันการรับสินค้าหลังลูกค้ามารับสินค้าแล้ว</w:t>
+        <w:t>5.2.2  ควรมีระบบ</w:t>
+      </w:r>
+      <w:r>
+        <w:rPr>
+          <w:rFonts w:ascii="TH SarabunPSK" w:hAnsi="TH SarabunPSK" w:cs="TH SarabunPSK" w:hint="cs"/>
+          <w:color w:val="000000" w:themeColor="text1"/>
+          <w:sz w:val="32"/>
+          <w:szCs w:val="32"/>
+          <w:cs/>
+        </w:rPr>
+        <w:t xml:space="preserve"> </w:t>
+      </w:r>
+      <w:r>
+        <w:rPr>
+          <w:rFonts w:ascii="TH SarabunPSK" w:hAnsi="TH SarabunPSK" w:cs="TH SarabunPSK"/>
+          <w:color w:val="000000" w:themeColor="text1"/>
+          <w:sz w:val="32"/>
+          <w:szCs w:val="32"/>
+        </w:rPr>
+        <w:t>gamification</w:t>
+      </w:r>
+      <w:r>
+        <w:rPr>
+          <w:rFonts w:ascii="TH SarabunPSK" w:hAnsi="TH SarabunPSK" w:cs="TH SarabunPSK" w:hint="cs"/>
+          <w:color w:val="000000" w:themeColor="text1"/>
+          <w:sz w:val="32"/>
+          <w:szCs w:val="32"/>
+          <w:cs/>
+        </w:rPr>
+        <w:t xml:space="preserve"> ในระบบ</w:t>
       </w:r>
     </w:p>
     <w:p>
@@ -899,7 +929,7 @@
         <w:ind w:firstLine="1077"/>
         <w:jc w:val="thaiDistribute"/>
         <w:rPr>
-          <w:rFonts w:ascii="TH SarabunPSK" w:hAnsi="TH SarabunPSK" w:cs="TH SarabunPSK" w:hint="cs"/>
+          <w:rFonts w:ascii="TH SarabunPSK" w:hAnsi="TH SarabunPSK" w:cs="TH SarabunPSK"/>
           <w:color w:val="000000" w:themeColor="text1"/>
           <w:sz w:val="16"/>
           <w:szCs w:val="16"/>
@@ -1476,29 +1506,7 @@
                 <w:szCs w:val="32"/>
                 <w:cs/>
               </w:rPr>
-              <w:t>ค่าเช่า</w:t>
-            </w:r>
-            <w:proofErr w:type="spellStart"/>
-            <w:r>
-              <w:rPr>
-                <w:rFonts w:ascii="TH SarabunPSK" w:hAnsi="TH SarabunPSK" w:cs="TH SarabunPSK" w:hint="cs"/>
-                <w:color w:val="000000" w:themeColor="text1"/>
-                <w:sz w:val="32"/>
-                <w:szCs w:val="32"/>
-                <w:cs/>
-              </w:rPr>
-              <w:t>เซิฟเวอร์</w:t>
-            </w:r>
-            <w:proofErr w:type="spellEnd"/>
-            <w:r>
-              <w:rPr>
-                <w:rFonts w:ascii="TH SarabunPSK" w:hAnsi="TH SarabunPSK" w:cs="TH SarabunPSK" w:hint="cs"/>
-                <w:color w:val="000000" w:themeColor="text1"/>
-                <w:sz w:val="32"/>
-                <w:szCs w:val="32"/>
-                <w:cs/>
-              </w:rPr>
-              <w:t>สำหรับลงเว็บไซ</w:t>
+              <w:t>ค่าเช่าเซิฟเวอร์สำหรับลงเว็บไซ</w:t>
             </w:r>
             <w:r>
               <w:rPr>
@@ -1622,7 +1630,7 @@
                 <w:sz w:val="32"/>
                 <w:szCs w:val="32"/>
               </w:rPr>
-              <w:t>405</w:t>
+              <w:t>2550</w:t>
             </w:r>
             <w:r>
               <w:rPr>
@@ -1633,7 +1641,7 @@
                 <w:sz w:val="32"/>
                 <w:szCs w:val="32"/>
               </w:rPr>
-              <w:t>0.00</w:t>
+              <w:t>.00</w:t>
             </w:r>
           </w:p>
         </w:tc>

</xml_diff>